<commit_message>
Cleanup and commenting finished
</commit_message>
<xml_diff>
--- a/graphics_examples/Assignment2ShowOff/Assignment2Report.docx
+++ b/graphics_examples/Assignment2ShowOff/Assignment2Report.docx
@@ -30,21 +30,7 @@
         <w:rPr>
           <w:lang w:val="en-US"/>
         </w:rPr>
-        <w:t xml:space="preserve">Used </w:t>
-      </w:r>
-      <w:proofErr w:type="spellStart"/>
-      <w:r>
-        <w:rPr>
-          <w:lang w:val="en-US"/>
-        </w:rPr>
-        <w:t>eulers</w:t>
-      </w:r>
-      <w:proofErr w:type="spellEnd"/>
-      <w:r>
-        <w:rPr>
-          <w:lang w:val="en-US"/>
-        </w:rPr>
-        <w:t xml:space="preserve"> angles</w:t>
+        <w:t>Used eulers angles</w:t>
       </w:r>
     </w:p>
     <w:p>
@@ -165,21 +151,20 @@
         <w:rPr>
           <w:lang w:val="en-US"/>
         </w:rPr>
-        <w:t xml:space="preserve">Started with skybox class, then re-written it with the </w:t>
+        <w:t xml:space="preserve">Started with skybox class, then re-written it with the cubemap class </w:t>
       </w:r>
-      <w:proofErr w:type="spellStart"/>
+    </w:p>
+    <w:p>
+      <w:pPr>
+        <w:rPr>
+          <w:lang w:val="en-US"/>
+        </w:rPr>
+      </w:pPr>
       <w:r>
         <w:rPr>
           <w:lang w:val="en-US"/>
         </w:rPr>
-        <w:t>cubemap</w:t>
-      </w:r>
-      <w:proofErr w:type="spellEnd"/>
-      <w:r>
-        <w:rPr>
-          <w:lang w:val="en-US"/>
-        </w:rPr>
-        <w:t xml:space="preserve"> class </w:t>
+        <w:t>Airplane texture didn’t seem to work properly..</w:t>
       </w:r>
     </w:p>
     <w:p>

</xml_diff>